<commit_message>
Änderungen nach der Gründerversammlung
</commit_message>
<xml_diff>
--- a/doc/Grundsatzprogramm-der-BürgerFreundlichenPartei.docx
+++ b/doc/Grundsatzprogramm-der-BürgerFreundlichenPartei.docx
@@ -307,7 +307,11 @@
       </w:pPr>
       <w:r>
         <w:rPr/>
-        <w:t>Kommunal: Stellvertreter auf Stadtebene</w:t>
+        <w:t xml:space="preserve">Kommunal: Stellvertreter </w:t>
+      </w:r>
+      <w:r>
+        <w:rPr/>
+        <w:t>von Städten und Gemeinden</w:t>
       </w:r>
     </w:p>
     <w:p>
@@ -891,6 +895,7 @@
       <w:pgNumType w:fmt="decimal"/>
       <w:formProt w:val="false"/>
       <w:textDirection w:val="lrTb"/>
+      <w:docGrid w:type="default" w:linePitch="100" w:charSpace="0"/>
     </w:sectPr>
   </w:body>
 </w:document>
@@ -910,7 +915,6 @@
     </w:rPrDefault>
     <w:pPrDefault>
       <w:pPr>
-        <w:widowControl/>
         <w:suppressAutoHyphens w:val="true"/>
       </w:pPr>
     </w:pPrDefault>
@@ -920,7 +924,10 @@
     <w:qFormat/>
     <w:pPr>
       <w:widowControl/>
+      <w:suppressAutoHyphens w:val="true"/>
       <w:bidi w:val="0"/>
+      <w:spacing w:before="0" w:after="0"/>
+      <w:jc w:val="start"/>
     </w:pPr>
     <w:rPr>
       <w:rFonts w:ascii="Liberation Serif" w:hAnsi="Liberation Serif" w:eastAsia="Source Han Sans CN" w:cs="Noto Sans Devanagari"/>

</xml_diff>